<commit_message>
updated diagram and class descriptions
</commit_message>
<xml_diff>
--- a/a5_FinalProject__6_15/app/src/main/resources/class descriptions.docx
+++ b/a5_FinalProject__6_15/app/src/main/resources/class descriptions.docx
@@ -133,62 +133,8 @@
           <w:szCs w:val="24"/>
           <w14:ligatures w14:val="none"/>
         </w:rPr>
-        <w:t xml:space="preserve">Attributes: </w:t>
-      </w:r>
-      <w:r>
-        <w:rPr>
-          <w:rFonts w:ascii="Courier New" w:eastAsia="Times New Roman" w:hAnsi="Courier New" w:cs="Courier New"/>
-          <w:kern w:val="0"/>
-          <w:sz w:val="20"/>
-          <w:szCs w:val="20"/>
-          <w14:ligatures w14:val="none"/>
-        </w:rPr>
-        <w:t xml:space="preserve">Cell </w:t>
-      </w:r>
-      <w:proofErr w:type="spellStart"/>
-      <w:r>
-        <w:rPr>
-          <w:rFonts w:ascii="Courier New" w:eastAsia="Times New Roman" w:hAnsi="Courier New" w:cs="Courier New"/>
-          <w:kern w:val="0"/>
-          <w:sz w:val="20"/>
-          <w:szCs w:val="20"/>
-          <w14:ligatures w14:val="none"/>
-        </w:rPr>
-        <w:t>startCell</w:t>
-      </w:r>
-      <w:proofErr w:type="spellEnd"/>
-      <w:r>
-        <w:rPr>
-          <w:rFonts w:ascii="Times New Roman" w:eastAsia="Times New Roman" w:hAnsi="Times New Roman" w:cs="Times New Roman"/>
-          <w:kern w:val="0"/>
-          <w:sz w:val="24"/>
-          <w:szCs w:val="24"/>
-          <w14:ligatures w14:val="none"/>
-        </w:rPr>
-        <w:t xml:space="preserve">, </w:t>
-      </w:r>
-      <w:r>
-        <w:rPr>
-          <w:rFonts w:ascii="Courier New" w:eastAsia="Times New Roman" w:hAnsi="Courier New" w:cs="Courier New"/>
-          <w:kern w:val="0"/>
-          <w:sz w:val="20"/>
-          <w:szCs w:val="20"/>
-          <w14:ligatures w14:val="none"/>
-        </w:rPr>
-        <w:t xml:space="preserve">Color </w:t>
-      </w:r>
-      <w:proofErr w:type="spellStart"/>
-      <w:r>
-        <w:rPr>
-          <w:rFonts w:ascii="Courier New" w:eastAsia="Times New Roman" w:hAnsi="Courier New" w:cs="Courier New"/>
-          <w:kern w:val="0"/>
-          <w:sz w:val="20"/>
-          <w:szCs w:val="20"/>
-          <w14:ligatures w14:val="none"/>
-        </w:rPr>
-        <w:t>color</w:t>
-      </w:r>
-      <w:proofErr w:type="spellEnd"/>
+        <w:t>Represents a car in the traffic simulation. It handles the specific behavior of cars, including their movement and color.</w:t>
+      </w:r>
     </w:p>
     <w:p>
       <w:pPr>
@@ -213,6 +159,86 @@
           <w:szCs w:val="24"/>
           <w14:ligatures w14:val="none"/>
         </w:rPr>
+        <w:t xml:space="preserve">Attributes: </w:t>
+      </w:r>
+      <w:r>
+        <w:rPr>
+          <w:rFonts w:ascii="Courier New" w:eastAsia="Times New Roman" w:hAnsi="Courier New" w:cs="Courier New"/>
+          <w:kern w:val="0"/>
+          <w:sz w:val="20"/>
+          <w:szCs w:val="20"/>
+          <w14:ligatures w14:val="none"/>
+        </w:rPr>
+        <w:t xml:space="preserve">Cell </w:t>
+      </w:r>
+      <w:proofErr w:type="spellStart"/>
+      <w:r>
+        <w:rPr>
+          <w:rFonts w:ascii="Courier New" w:eastAsia="Times New Roman" w:hAnsi="Courier New" w:cs="Courier New"/>
+          <w:kern w:val="0"/>
+          <w:sz w:val="20"/>
+          <w:szCs w:val="20"/>
+          <w14:ligatures w14:val="none"/>
+        </w:rPr>
+        <w:t>startCell</w:t>
+      </w:r>
+      <w:proofErr w:type="spellEnd"/>
+      <w:r>
+        <w:rPr>
+          <w:rFonts w:ascii="Times New Roman" w:eastAsia="Times New Roman" w:hAnsi="Times New Roman" w:cs="Times New Roman"/>
+          <w:kern w:val="0"/>
+          <w:sz w:val="24"/>
+          <w:szCs w:val="24"/>
+          <w14:ligatures w14:val="none"/>
+        </w:rPr>
+        <w:t xml:space="preserve">, </w:t>
+      </w:r>
+      <w:r>
+        <w:rPr>
+          <w:rFonts w:ascii="Courier New" w:eastAsia="Times New Roman" w:hAnsi="Courier New" w:cs="Courier New"/>
+          <w:kern w:val="0"/>
+          <w:sz w:val="20"/>
+          <w:szCs w:val="20"/>
+          <w14:ligatures w14:val="none"/>
+        </w:rPr>
+        <w:t xml:space="preserve">Color </w:t>
+      </w:r>
+      <w:proofErr w:type="spellStart"/>
+      <w:r>
+        <w:rPr>
+          <w:rFonts w:ascii="Courier New" w:eastAsia="Times New Roman" w:hAnsi="Courier New" w:cs="Courier New"/>
+          <w:kern w:val="0"/>
+          <w:sz w:val="20"/>
+          <w:szCs w:val="20"/>
+          <w14:ligatures w14:val="none"/>
+        </w:rPr>
+        <w:t>color</w:t>
+      </w:r>
+      <w:proofErr w:type="spellEnd"/>
+    </w:p>
+    <w:p>
+      <w:pPr>
+        <w:numPr>
+          <w:ilvl w:val="1"/>
+          <w:numId w:val="1"/>
+        </w:numPr>
+        <w:spacing w:before="100" w:beforeAutospacing="1" w:after="100" w:afterAutospacing="1" w:line="240" w:lineRule="auto"/>
+        <w:rPr>
+          <w:rFonts w:ascii="Times New Roman" w:eastAsia="Times New Roman" w:hAnsi="Times New Roman" w:cs="Times New Roman"/>
+          <w:kern w:val="0"/>
+          <w:sz w:val="24"/>
+          <w:szCs w:val="24"/>
+          <w14:ligatures w14:val="none"/>
+        </w:rPr>
+      </w:pPr>
+      <w:r>
+        <w:rPr>
+          <w:rFonts w:ascii="Times New Roman" w:eastAsia="Times New Roman" w:hAnsi="Times New Roman" w:cs="Times New Roman"/>
+          <w:kern w:val="0"/>
+          <w:sz w:val="24"/>
+          <w:szCs w:val="24"/>
+          <w14:ligatures w14:val="none"/>
+        </w:rPr>
         <w:t xml:space="preserve">Methods: </w:t>
       </w:r>
       <w:r>
@@ -351,62 +377,8 @@
           <w:szCs w:val="24"/>
           <w14:ligatures w14:val="none"/>
         </w:rPr>
-        <w:t xml:space="preserve">Attributes: </w:t>
-      </w:r>
-      <w:r>
-        <w:rPr>
-          <w:rFonts w:ascii="Courier New" w:eastAsia="Times New Roman" w:hAnsi="Courier New" w:cs="Courier New"/>
-          <w:kern w:val="0"/>
-          <w:sz w:val="20"/>
-          <w:szCs w:val="20"/>
-          <w14:ligatures w14:val="none"/>
-        </w:rPr>
-        <w:t xml:space="preserve">Cell </w:t>
-      </w:r>
-      <w:proofErr w:type="spellStart"/>
-      <w:r>
-        <w:rPr>
-          <w:rFonts w:ascii="Courier New" w:eastAsia="Times New Roman" w:hAnsi="Courier New" w:cs="Courier New"/>
-          <w:kern w:val="0"/>
-          <w:sz w:val="20"/>
-          <w:szCs w:val="20"/>
-          <w14:ligatures w14:val="none"/>
-        </w:rPr>
-        <w:t>startCell</w:t>
-      </w:r>
-      <w:proofErr w:type="spellEnd"/>
-      <w:r>
-        <w:rPr>
-          <w:rFonts w:ascii="Times New Roman" w:eastAsia="Times New Roman" w:hAnsi="Times New Roman" w:cs="Times New Roman"/>
-          <w:kern w:val="0"/>
-          <w:sz w:val="24"/>
-          <w:szCs w:val="24"/>
-          <w14:ligatures w14:val="none"/>
-        </w:rPr>
-        <w:t xml:space="preserve">, </w:t>
-      </w:r>
-      <w:r>
-        <w:rPr>
-          <w:rFonts w:ascii="Courier New" w:eastAsia="Times New Roman" w:hAnsi="Courier New" w:cs="Courier New"/>
-          <w:kern w:val="0"/>
-          <w:sz w:val="20"/>
-          <w:szCs w:val="20"/>
-          <w14:ligatures w14:val="none"/>
-        </w:rPr>
-        <w:t xml:space="preserve">Color </w:t>
-      </w:r>
-      <w:proofErr w:type="spellStart"/>
-      <w:r>
-        <w:rPr>
-          <w:rFonts w:ascii="Courier New" w:eastAsia="Times New Roman" w:hAnsi="Courier New" w:cs="Courier New"/>
-          <w:kern w:val="0"/>
-          <w:sz w:val="20"/>
-          <w:szCs w:val="20"/>
-          <w14:ligatures w14:val="none"/>
-        </w:rPr>
-        <w:t>color</w:t>
-      </w:r>
-      <w:proofErr w:type="spellEnd"/>
+        <w:t>Serves as a base class for all types of vehicles in the traffic simulation, including common attributes and methods.</w:t>
+      </w:r>
     </w:p>
     <w:p>
       <w:pPr>
@@ -431,6 +403,86 @@
           <w:szCs w:val="24"/>
           <w14:ligatures w14:val="none"/>
         </w:rPr>
+        <w:t xml:space="preserve">Attributes: </w:t>
+      </w:r>
+      <w:r>
+        <w:rPr>
+          <w:rFonts w:ascii="Courier New" w:eastAsia="Times New Roman" w:hAnsi="Courier New" w:cs="Courier New"/>
+          <w:kern w:val="0"/>
+          <w:sz w:val="20"/>
+          <w:szCs w:val="20"/>
+          <w14:ligatures w14:val="none"/>
+        </w:rPr>
+        <w:t xml:space="preserve">Cell </w:t>
+      </w:r>
+      <w:proofErr w:type="spellStart"/>
+      <w:r>
+        <w:rPr>
+          <w:rFonts w:ascii="Courier New" w:eastAsia="Times New Roman" w:hAnsi="Courier New" w:cs="Courier New"/>
+          <w:kern w:val="0"/>
+          <w:sz w:val="20"/>
+          <w:szCs w:val="20"/>
+          <w14:ligatures w14:val="none"/>
+        </w:rPr>
+        <w:t>startCell</w:t>
+      </w:r>
+      <w:proofErr w:type="spellEnd"/>
+      <w:r>
+        <w:rPr>
+          <w:rFonts w:ascii="Times New Roman" w:eastAsia="Times New Roman" w:hAnsi="Times New Roman" w:cs="Times New Roman"/>
+          <w:kern w:val="0"/>
+          <w:sz w:val="24"/>
+          <w:szCs w:val="24"/>
+          <w14:ligatures w14:val="none"/>
+        </w:rPr>
+        <w:t xml:space="preserve">, </w:t>
+      </w:r>
+      <w:r>
+        <w:rPr>
+          <w:rFonts w:ascii="Courier New" w:eastAsia="Times New Roman" w:hAnsi="Courier New" w:cs="Courier New"/>
+          <w:kern w:val="0"/>
+          <w:sz w:val="20"/>
+          <w:szCs w:val="20"/>
+          <w14:ligatures w14:val="none"/>
+        </w:rPr>
+        <w:t xml:space="preserve">Color </w:t>
+      </w:r>
+      <w:proofErr w:type="spellStart"/>
+      <w:r>
+        <w:rPr>
+          <w:rFonts w:ascii="Courier New" w:eastAsia="Times New Roman" w:hAnsi="Courier New" w:cs="Courier New"/>
+          <w:kern w:val="0"/>
+          <w:sz w:val="20"/>
+          <w:szCs w:val="20"/>
+          <w14:ligatures w14:val="none"/>
+        </w:rPr>
+        <w:t>color</w:t>
+      </w:r>
+      <w:proofErr w:type="spellEnd"/>
+    </w:p>
+    <w:p>
+      <w:pPr>
+        <w:numPr>
+          <w:ilvl w:val="1"/>
+          <w:numId w:val="1"/>
+        </w:numPr>
+        <w:spacing w:before="100" w:beforeAutospacing="1" w:after="100" w:afterAutospacing="1" w:line="240" w:lineRule="auto"/>
+        <w:rPr>
+          <w:rFonts w:ascii="Times New Roman" w:eastAsia="Times New Roman" w:hAnsi="Times New Roman" w:cs="Times New Roman"/>
+          <w:kern w:val="0"/>
+          <w:sz w:val="24"/>
+          <w:szCs w:val="24"/>
+          <w14:ligatures w14:val="none"/>
+        </w:rPr>
+      </w:pPr>
+      <w:r>
+        <w:rPr>
+          <w:rFonts w:ascii="Times New Roman" w:eastAsia="Times New Roman" w:hAnsi="Times New Roman" w:cs="Times New Roman"/>
+          <w:kern w:val="0"/>
+          <w:sz w:val="24"/>
+          <w:szCs w:val="24"/>
+          <w14:ligatures w14:val="none"/>
+        </w:rPr>
         <w:t xml:space="preserve">Methods: </w:t>
       </w:r>
       <w:r>
@@ -569,37 +621,7 @@
           <w:szCs w:val="24"/>
           <w14:ligatures w14:val="none"/>
         </w:rPr>
-        <w:t xml:space="preserve">Attributes: </w:t>
-      </w:r>
-      <w:r>
-        <w:rPr>
-          <w:rFonts w:ascii="Courier New" w:eastAsia="Times New Roman" w:hAnsi="Courier New" w:cs="Courier New"/>
-          <w:kern w:val="0"/>
-          <w:sz w:val="20"/>
-          <w:szCs w:val="20"/>
-          <w14:ligatures w14:val="none"/>
-        </w:rPr>
-        <w:t>int x</w:t>
-      </w:r>
-      <w:r>
-        <w:rPr>
-          <w:rFonts w:ascii="Times New Roman" w:eastAsia="Times New Roman" w:hAnsi="Times New Roman" w:cs="Times New Roman"/>
-          <w:kern w:val="0"/>
-          <w:sz w:val="24"/>
-          <w:szCs w:val="24"/>
-          <w14:ligatures w14:val="none"/>
-        </w:rPr>
-        <w:t xml:space="preserve">, </w:t>
-      </w:r>
-      <w:r>
-        <w:rPr>
-          <w:rFonts w:ascii="Courier New" w:eastAsia="Times New Roman" w:hAnsi="Courier New" w:cs="Courier New"/>
-          <w:kern w:val="0"/>
-          <w:sz w:val="20"/>
-          <w:szCs w:val="20"/>
-          <w14:ligatures w14:val="none"/>
-        </w:rPr>
-        <w:t>int y</w:t>
+        <w:t>Represents a cell in the traffic simulation grid, providing the basic properties and methods for different types of cells.</w:t>
       </w:r>
     </w:p>
     <w:p>
@@ -625,6 +647,62 @@
           <w:szCs w:val="24"/>
           <w14:ligatures w14:val="none"/>
         </w:rPr>
+        <w:t xml:space="preserve">Attributes: </w:t>
+      </w:r>
+      <w:r>
+        <w:rPr>
+          <w:rFonts w:ascii="Courier New" w:eastAsia="Times New Roman" w:hAnsi="Courier New" w:cs="Courier New"/>
+          <w:kern w:val="0"/>
+          <w:sz w:val="20"/>
+          <w:szCs w:val="20"/>
+          <w14:ligatures w14:val="none"/>
+        </w:rPr>
+        <w:t>int x</w:t>
+      </w:r>
+      <w:r>
+        <w:rPr>
+          <w:rFonts w:ascii="Times New Roman" w:eastAsia="Times New Roman" w:hAnsi="Times New Roman" w:cs="Times New Roman"/>
+          <w:kern w:val="0"/>
+          <w:sz w:val="24"/>
+          <w:szCs w:val="24"/>
+          <w14:ligatures w14:val="none"/>
+        </w:rPr>
+        <w:t xml:space="preserve">, </w:t>
+      </w:r>
+      <w:r>
+        <w:rPr>
+          <w:rFonts w:ascii="Courier New" w:eastAsia="Times New Roman" w:hAnsi="Courier New" w:cs="Courier New"/>
+          <w:kern w:val="0"/>
+          <w:sz w:val="20"/>
+          <w:szCs w:val="20"/>
+          <w14:ligatures w14:val="none"/>
+        </w:rPr>
+        <w:t>int y</w:t>
+      </w:r>
+    </w:p>
+    <w:p>
+      <w:pPr>
+        <w:numPr>
+          <w:ilvl w:val="1"/>
+          <w:numId w:val="1"/>
+        </w:numPr>
+        <w:spacing w:before="100" w:beforeAutospacing="1" w:after="100" w:afterAutospacing="1" w:line="240" w:lineRule="auto"/>
+        <w:rPr>
+          <w:rFonts w:ascii="Times New Roman" w:eastAsia="Times New Roman" w:hAnsi="Times New Roman" w:cs="Times New Roman"/>
+          <w:kern w:val="0"/>
+          <w:sz w:val="24"/>
+          <w:szCs w:val="24"/>
+          <w14:ligatures w14:val="none"/>
+        </w:rPr>
+      </w:pPr>
+      <w:r>
+        <w:rPr>
+          <w:rFonts w:ascii="Times New Roman" w:eastAsia="Times New Roman" w:hAnsi="Times New Roman" w:cs="Times New Roman"/>
+          <w:kern w:val="0"/>
+          <w:sz w:val="24"/>
+          <w:szCs w:val="24"/>
+          <w14:ligatures w14:val="none"/>
+        </w:rPr>
         <w:t xml:space="preserve">Methods: </w:t>
       </w:r>
       <w:r>
@@ -837,110 +915,52 @@
           <w:szCs w:val="24"/>
           <w14:ligatures w14:val="none"/>
         </w:rPr>
-        <w:t xml:space="preserve">Attributes: </w:t>
-      </w:r>
-      <w:r>
-        <w:rPr>
-          <w:rFonts w:ascii="Courier New" w:eastAsia="Times New Roman" w:hAnsi="Courier New" w:cs="Courier New"/>
-          <w:kern w:val="0"/>
-          <w:sz w:val="20"/>
-          <w:szCs w:val="20"/>
-          <w14:ligatures w14:val="none"/>
-        </w:rPr>
-        <w:t>Cell[][] grid</w:t>
-      </w:r>
-      <w:r>
-        <w:rPr>
-          <w:rFonts w:ascii="Times New Roman" w:eastAsia="Times New Roman" w:hAnsi="Times New Roman" w:cs="Times New Roman"/>
-          <w:kern w:val="0"/>
-          <w:sz w:val="24"/>
-          <w:szCs w:val="24"/>
-          <w14:ligatures w14:val="none"/>
-        </w:rPr>
-        <w:t xml:space="preserve">, </w:t>
-      </w:r>
-      <w:r>
-        <w:rPr>
-          <w:rFonts w:ascii="Courier New" w:eastAsia="Times New Roman" w:hAnsi="Courier New" w:cs="Courier New"/>
-          <w:kern w:val="0"/>
-          <w:sz w:val="20"/>
-          <w:szCs w:val="20"/>
-          <w14:ligatures w14:val="none"/>
-        </w:rPr>
-        <w:t>int width</w:t>
-      </w:r>
-      <w:r>
-        <w:rPr>
-          <w:rFonts w:ascii="Times New Roman" w:eastAsia="Times New Roman" w:hAnsi="Times New Roman" w:cs="Times New Roman"/>
-          <w:kern w:val="0"/>
-          <w:sz w:val="24"/>
-          <w:szCs w:val="24"/>
-          <w14:ligatures w14:val="none"/>
-        </w:rPr>
-        <w:t xml:space="preserve">, </w:t>
-      </w:r>
-      <w:r>
-        <w:rPr>
-          <w:rFonts w:ascii="Courier New" w:eastAsia="Times New Roman" w:hAnsi="Courier New" w:cs="Courier New"/>
-          <w:kern w:val="0"/>
-          <w:sz w:val="20"/>
-          <w:szCs w:val="20"/>
-          <w14:ligatures w14:val="none"/>
-        </w:rPr>
-        <w:t>int height</w:t>
-      </w:r>
-      <w:r>
-        <w:rPr>
-          <w:rFonts w:ascii="Times New Roman" w:eastAsia="Times New Roman" w:hAnsi="Times New Roman" w:cs="Times New Roman"/>
-          <w:kern w:val="0"/>
-          <w:sz w:val="24"/>
-          <w:szCs w:val="24"/>
-          <w14:ligatures w14:val="none"/>
-        </w:rPr>
-        <w:t xml:space="preserve">, </w:t>
-      </w:r>
-      <w:r>
-        <w:rPr>
-          <w:rFonts w:ascii="Courier New" w:eastAsia="Times New Roman" w:hAnsi="Courier New" w:cs="Courier New"/>
-          <w:kern w:val="0"/>
-          <w:sz w:val="20"/>
-          <w:szCs w:val="20"/>
-          <w14:ligatures w14:val="none"/>
-        </w:rPr>
-        <w:t>List&lt;Vehicle&gt; vehicles</w:t>
-      </w:r>
-      <w:r>
-        <w:rPr>
-          <w:rFonts w:ascii="Times New Roman" w:eastAsia="Times New Roman" w:hAnsi="Times New Roman" w:cs="Times New Roman"/>
-          <w:kern w:val="0"/>
-          <w:sz w:val="24"/>
-          <w:szCs w:val="24"/>
-          <w14:ligatures w14:val="none"/>
-        </w:rPr>
-        <w:t xml:space="preserve">, </w:t>
-      </w:r>
-      <w:r>
-        <w:rPr>
-          <w:rFonts w:ascii="Courier New" w:eastAsia="Times New Roman" w:hAnsi="Courier New" w:cs="Courier New"/>
-          <w:kern w:val="0"/>
-          <w:sz w:val="20"/>
-          <w:szCs w:val="20"/>
-          <w14:ligatures w14:val="none"/>
-        </w:rPr>
-        <w:t xml:space="preserve">Random </w:t>
-      </w:r>
-      <w:proofErr w:type="spellStart"/>
-      <w:r>
-        <w:rPr>
-          <w:rFonts w:ascii="Courier New" w:eastAsia="Times New Roman" w:hAnsi="Courier New" w:cs="Courier New"/>
-          <w:kern w:val="0"/>
-          <w:sz w:val="20"/>
-          <w:szCs w:val="20"/>
-          <w14:ligatures w14:val="none"/>
-        </w:rPr>
-        <w:t>random</w:t>
-      </w:r>
-      <w:proofErr w:type="spellEnd"/>
+        <w:t xml:space="preserve">Represents the grid for the traffic simulation, consisting of </w:t>
+      </w:r>
+      <w:proofErr w:type="spellStart"/>
+      <w:r>
+        <w:rPr>
+          <w:rFonts w:ascii="Times New Roman" w:eastAsia="Times New Roman" w:hAnsi="Times New Roman" w:cs="Times New Roman"/>
+          <w:kern w:val="0"/>
+          <w:sz w:val="24"/>
+          <w:szCs w:val="24"/>
+          <w14:ligatures w14:val="none"/>
+        </w:rPr>
+        <w:t>RoadCell</w:t>
+      </w:r>
+      <w:proofErr w:type="spellEnd"/>
+      <w:r>
+        <w:rPr>
+          <w:rFonts w:ascii="Times New Roman" w:eastAsia="Times New Roman" w:hAnsi="Times New Roman" w:cs="Times New Roman"/>
+          <w:kern w:val="0"/>
+          <w:sz w:val="24"/>
+          <w:szCs w:val="24"/>
+          <w14:ligatures w14:val="none"/>
+        </w:rPr>
+        <w:t xml:space="preserve"> and </w:t>
+      </w:r>
+      <w:proofErr w:type="spellStart"/>
+      <w:r>
+        <w:rPr>
+          <w:rFonts w:ascii="Times New Roman" w:eastAsia="Times New Roman" w:hAnsi="Times New Roman" w:cs="Times New Roman"/>
+          <w:kern w:val="0"/>
+          <w:sz w:val="24"/>
+          <w:szCs w:val="24"/>
+          <w14:ligatures w14:val="none"/>
+        </w:rPr>
+        <w:t>IntersectionCell</w:t>
+      </w:r>
+      <w:proofErr w:type="spellEnd"/>
+      <w:r>
+        <w:rPr>
+          <w:rFonts w:ascii="Times New Roman" w:eastAsia="Times New Roman" w:hAnsi="Times New Roman" w:cs="Times New Roman"/>
+          <w:kern w:val="0"/>
+          <w:sz w:val="24"/>
+          <w:szCs w:val="24"/>
+          <w14:ligatures w14:val="none"/>
+        </w:rPr>
+        <w:t xml:space="preserve"> objects. Manages the layout and state of the grid.</w:t>
+      </w:r>
     </w:p>
     <w:p>
       <w:pPr>
@@ -965,6 +985,134 @@
           <w:szCs w:val="24"/>
           <w14:ligatures w14:val="none"/>
         </w:rPr>
+        <w:t xml:space="preserve">Attributes: </w:t>
+      </w:r>
+      <w:r>
+        <w:rPr>
+          <w:rFonts w:ascii="Courier New" w:eastAsia="Times New Roman" w:hAnsi="Courier New" w:cs="Courier New"/>
+          <w:kern w:val="0"/>
+          <w:sz w:val="20"/>
+          <w:szCs w:val="20"/>
+          <w14:ligatures w14:val="none"/>
+        </w:rPr>
+        <w:t>Cell[][] grid</w:t>
+      </w:r>
+      <w:r>
+        <w:rPr>
+          <w:rFonts w:ascii="Times New Roman" w:eastAsia="Times New Roman" w:hAnsi="Times New Roman" w:cs="Times New Roman"/>
+          <w:kern w:val="0"/>
+          <w:sz w:val="24"/>
+          <w:szCs w:val="24"/>
+          <w14:ligatures w14:val="none"/>
+        </w:rPr>
+        <w:t xml:space="preserve">, </w:t>
+      </w:r>
+      <w:r>
+        <w:rPr>
+          <w:rFonts w:ascii="Courier New" w:eastAsia="Times New Roman" w:hAnsi="Courier New" w:cs="Courier New"/>
+          <w:kern w:val="0"/>
+          <w:sz w:val="20"/>
+          <w:szCs w:val="20"/>
+          <w14:ligatures w14:val="none"/>
+        </w:rPr>
+        <w:t>int width</w:t>
+      </w:r>
+      <w:r>
+        <w:rPr>
+          <w:rFonts w:ascii="Times New Roman" w:eastAsia="Times New Roman" w:hAnsi="Times New Roman" w:cs="Times New Roman"/>
+          <w:kern w:val="0"/>
+          <w:sz w:val="24"/>
+          <w:szCs w:val="24"/>
+          <w14:ligatures w14:val="none"/>
+        </w:rPr>
+        <w:t xml:space="preserve">, </w:t>
+      </w:r>
+      <w:r>
+        <w:rPr>
+          <w:rFonts w:ascii="Courier New" w:eastAsia="Times New Roman" w:hAnsi="Courier New" w:cs="Courier New"/>
+          <w:kern w:val="0"/>
+          <w:sz w:val="20"/>
+          <w:szCs w:val="20"/>
+          <w14:ligatures w14:val="none"/>
+        </w:rPr>
+        <w:t>int height</w:t>
+      </w:r>
+      <w:r>
+        <w:rPr>
+          <w:rFonts w:ascii="Times New Roman" w:eastAsia="Times New Roman" w:hAnsi="Times New Roman" w:cs="Times New Roman"/>
+          <w:kern w:val="0"/>
+          <w:sz w:val="24"/>
+          <w:szCs w:val="24"/>
+          <w14:ligatures w14:val="none"/>
+        </w:rPr>
+        <w:t xml:space="preserve">, </w:t>
+      </w:r>
+      <w:r>
+        <w:rPr>
+          <w:rFonts w:ascii="Courier New" w:eastAsia="Times New Roman" w:hAnsi="Courier New" w:cs="Courier New"/>
+          <w:kern w:val="0"/>
+          <w:sz w:val="20"/>
+          <w:szCs w:val="20"/>
+          <w14:ligatures w14:val="none"/>
+        </w:rPr>
+        <w:t>List&lt;Vehicle&gt; vehicles</w:t>
+      </w:r>
+      <w:r>
+        <w:rPr>
+          <w:rFonts w:ascii="Times New Roman" w:eastAsia="Times New Roman" w:hAnsi="Times New Roman" w:cs="Times New Roman"/>
+          <w:kern w:val="0"/>
+          <w:sz w:val="24"/>
+          <w:szCs w:val="24"/>
+          <w14:ligatures w14:val="none"/>
+        </w:rPr>
+        <w:t xml:space="preserve">, </w:t>
+      </w:r>
+      <w:r>
+        <w:rPr>
+          <w:rFonts w:ascii="Courier New" w:eastAsia="Times New Roman" w:hAnsi="Courier New" w:cs="Courier New"/>
+          <w:kern w:val="0"/>
+          <w:sz w:val="20"/>
+          <w:szCs w:val="20"/>
+          <w14:ligatures w14:val="none"/>
+        </w:rPr>
+        <w:t xml:space="preserve">Random </w:t>
+      </w:r>
+      <w:proofErr w:type="spellStart"/>
+      <w:r>
+        <w:rPr>
+          <w:rFonts w:ascii="Courier New" w:eastAsia="Times New Roman" w:hAnsi="Courier New" w:cs="Courier New"/>
+          <w:kern w:val="0"/>
+          <w:sz w:val="20"/>
+          <w:szCs w:val="20"/>
+          <w14:ligatures w14:val="none"/>
+        </w:rPr>
+        <w:t>random</w:t>
+      </w:r>
+      <w:proofErr w:type="spellEnd"/>
+    </w:p>
+    <w:p>
+      <w:pPr>
+        <w:numPr>
+          <w:ilvl w:val="1"/>
+          <w:numId w:val="1"/>
+        </w:numPr>
+        <w:spacing w:before="100" w:beforeAutospacing="1" w:after="100" w:afterAutospacing="1" w:line="240" w:lineRule="auto"/>
+        <w:rPr>
+          <w:rFonts w:ascii="Times New Roman" w:eastAsia="Times New Roman" w:hAnsi="Times New Roman" w:cs="Times New Roman"/>
+          <w:kern w:val="0"/>
+          <w:sz w:val="24"/>
+          <w:szCs w:val="24"/>
+          <w14:ligatures w14:val="none"/>
+        </w:rPr>
+      </w:pPr>
+      <w:r>
+        <w:rPr>
+          <w:rFonts w:ascii="Times New Roman" w:eastAsia="Times New Roman" w:hAnsi="Times New Roman" w:cs="Times New Roman"/>
+          <w:kern w:val="0"/>
+          <w:sz w:val="24"/>
+          <w:szCs w:val="24"/>
+          <w14:ligatures w14:val="none"/>
+        </w:rPr>
         <w:t xml:space="preserve">Methods: </w:t>
       </w:r>
       <w:r>
@@ -1357,81 +1505,7 @@
           <w:szCs w:val="24"/>
           <w14:ligatures w14:val="none"/>
         </w:rPr>
-        <w:t xml:space="preserve">Attributes: </w:t>
-      </w:r>
-      <w:proofErr w:type="spellStart"/>
-      <w:r>
-        <w:rPr>
-          <w:rFonts w:ascii="Courier New" w:eastAsia="Times New Roman" w:hAnsi="Courier New" w:cs="Courier New"/>
-          <w:kern w:val="0"/>
-          <w:sz w:val="20"/>
-          <w:szCs w:val="20"/>
-          <w14:ligatures w14:val="none"/>
-        </w:rPr>
-        <w:t>boolean</w:t>
-      </w:r>
-      <w:proofErr w:type="spellEnd"/>
-      <w:r>
-        <w:rPr>
-          <w:rFonts w:ascii="Courier New" w:eastAsia="Times New Roman" w:hAnsi="Courier New" w:cs="Courier New"/>
-          <w:kern w:val="0"/>
-          <w:sz w:val="20"/>
-          <w:szCs w:val="20"/>
-          <w14:ligatures w14:val="none"/>
-        </w:rPr>
-        <w:t xml:space="preserve"> </w:t>
-      </w:r>
-      <w:proofErr w:type="spellStart"/>
-      <w:r>
-        <w:rPr>
-          <w:rFonts w:ascii="Courier New" w:eastAsia="Times New Roman" w:hAnsi="Courier New" w:cs="Courier New"/>
-          <w:kern w:val="0"/>
-          <w:sz w:val="20"/>
-          <w:szCs w:val="20"/>
-          <w14:ligatures w14:val="none"/>
-        </w:rPr>
-        <w:t>lightGreen</w:t>
-      </w:r>
-      <w:proofErr w:type="spellEnd"/>
-      <w:r>
-        <w:rPr>
-          <w:rFonts w:ascii="Times New Roman" w:eastAsia="Times New Roman" w:hAnsi="Times New Roman" w:cs="Times New Roman"/>
-          <w:kern w:val="0"/>
-          <w:sz w:val="24"/>
-          <w:szCs w:val="24"/>
-          <w14:ligatures w14:val="none"/>
-        </w:rPr>
-        <w:t xml:space="preserve">, </w:t>
-      </w:r>
-      <w:r>
-        <w:rPr>
-          <w:rFonts w:ascii="Courier New" w:eastAsia="Times New Roman" w:hAnsi="Courier New" w:cs="Courier New"/>
-          <w:kern w:val="0"/>
-          <w:sz w:val="20"/>
-          <w:szCs w:val="20"/>
-          <w14:ligatures w14:val="none"/>
-        </w:rPr>
-        <w:t>int timer</w:t>
-      </w:r>
-      <w:r>
-        <w:rPr>
-          <w:rFonts w:ascii="Times New Roman" w:eastAsia="Times New Roman" w:hAnsi="Times New Roman" w:cs="Times New Roman"/>
-          <w:kern w:val="0"/>
-          <w:sz w:val="24"/>
-          <w:szCs w:val="24"/>
-          <w14:ligatures w14:val="none"/>
-        </w:rPr>
-        <w:t xml:space="preserve">, </w:t>
-      </w:r>
-      <w:r>
-        <w:rPr>
-          <w:rFonts w:ascii="Courier New" w:eastAsia="Times New Roman" w:hAnsi="Courier New" w:cs="Courier New"/>
-          <w:kern w:val="0"/>
-          <w:sz w:val="20"/>
-          <w:szCs w:val="20"/>
-          <w14:ligatures w14:val="none"/>
-        </w:rPr>
-        <w:t>int timing</w:t>
+        <w:t>Represents an intersection cell in the traffic simulation grid. Manages traffic light state and timing.</w:t>
       </w:r>
     </w:p>
     <w:p>
@@ -1457,6 +1531,106 @@
           <w:szCs w:val="24"/>
           <w14:ligatures w14:val="none"/>
         </w:rPr>
+        <w:t xml:space="preserve">Attributes: </w:t>
+      </w:r>
+      <w:proofErr w:type="spellStart"/>
+      <w:r>
+        <w:rPr>
+          <w:rFonts w:ascii="Courier New" w:eastAsia="Times New Roman" w:hAnsi="Courier New" w:cs="Courier New"/>
+          <w:kern w:val="0"/>
+          <w:sz w:val="20"/>
+          <w:szCs w:val="20"/>
+          <w14:ligatures w14:val="none"/>
+        </w:rPr>
+        <w:t>boolean</w:t>
+      </w:r>
+      <w:proofErr w:type="spellEnd"/>
+      <w:r>
+        <w:rPr>
+          <w:rFonts w:ascii="Courier New" w:eastAsia="Times New Roman" w:hAnsi="Courier New" w:cs="Courier New"/>
+          <w:kern w:val="0"/>
+          <w:sz w:val="20"/>
+          <w:szCs w:val="20"/>
+          <w14:ligatures w14:val="none"/>
+        </w:rPr>
+        <w:t xml:space="preserve"> </w:t>
+      </w:r>
+      <w:proofErr w:type="spellStart"/>
+      <w:r>
+        <w:rPr>
+          <w:rFonts w:ascii="Courier New" w:eastAsia="Times New Roman" w:hAnsi="Courier New" w:cs="Courier New"/>
+          <w:kern w:val="0"/>
+          <w:sz w:val="20"/>
+          <w:szCs w:val="20"/>
+          <w14:ligatures w14:val="none"/>
+        </w:rPr>
+        <w:t>lightGreen</w:t>
+      </w:r>
+      <w:proofErr w:type="spellEnd"/>
+      <w:r>
+        <w:rPr>
+          <w:rFonts w:ascii="Times New Roman" w:eastAsia="Times New Roman" w:hAnsi="Times New Roman" w:cs="Times New Roman"/>
+          <w:kern w:val="0"/>
+          <w:sz w:val="24"/>
+          <w:szCs w:val="24"/>
+          <w14:ligatures w14:val="none"/>
+        </w:rPr>
+        <w:t xml:space="preserve">, </w:t>
+      </w:r>
+      <w:r>
+        <w:rPr>
+          <w:rFonts w:ascii="Courier New" w:eastAsia="Times New Roman" w:hAnsi="Courier New" w:cs="Courier New"/>
+          <w:kern w:val="0"/>
+          <w:sz w:val="20"/>
+          <w:szCs w:val="20"/>
+          <w14:ligatures w14:val="none"/>
+        </w:rPr>
+        <w:t>int timer</w:t>
+      </w:r>
+      <w:r>
+        <w:rPr>
+          <w:rFonts w:ascii="Times New Roman" w:eastAsia="Times New Roman" w:hAnsi="Times New Roman" w:cs="Times New Roman"/>
+          <w:kern w:val="0"/>
+          <w:sz w:val="24"/>
+          <w:szCs w:val="24"/>
+          <w14:ligatures w14:val="none"/>
+        </w:rPr>
+        <w:t xml:space="preserve">, </w:t>
+      </w:r>
+      <w:r>
+        <w:rPr>
+          <w:rFonts w:ascii="Courier New" w:eastAsia="Times New Roman" w:hAnsi="Courier New" w:cs="Courier New"/>
+          <w:kern w:val="0"/>
+          <w:sz w:val="20"/>
+          <w:szCs w:val="20"/>
+          <w14:ligatures w14:val="none"/>
+        </w:rPr>
+        <w:t>int timing</w:t>
+      </w:r>
+    </w:p>
+    <w:p>
+      <w:pPr>
+        <w:numPr>
+          <w:ilvl w:val="1"/>
+          <w:numId w:val="1"/>
+        </w:numPr>
+        <w:spacing w:before="100" w:beforeAutospacing="1" w:after="100" w:afterAutospacing="1" w:line="240" w:lineRule="auto"/>
+        <w:rPr>
+          <w:rFonts w:ascii="Times New Roman" w:eastAsia="Times New Roman" w:hAnsi="Times New Roman" w:cs="Times New Roman"/>
+          <w:kern w:val="0"/>
+          <w:sz w:val="24"/>
+          <w:szCs w:val="24"/>
+          <w14:ligatures w14:val="none"/>
+        </w:rPr>
+      </w:pPr>
+      <w:r>
+        <w:rPr>
+          <w:rFonts w:ascii="Times New Roman" w:eastAsia="Times New Roman" w:hAnsi="Times New Roman" w:cs="Times New Roman"/>
+          <w:kern w:val="0"/>
+          <w:sz w:val="24"/>
+          <w:szCs w:val="24"/>
+          <w14:ligatures w14:val="none"/>
+        </w:rPr>
         <w:t xml:space="preserve">Methods: </w:t>
       </w:r>
       <w:proofErr w:type="spellStart"/>
@@ -1775,6 +1949,32 @@
           <w:szCs w:val="24"/>
           <w14:ligatures w14:val="none"/>
         </w:rPr>
+        <w:t>Represents a road cell in the traffic simulation. Road cells are traversable cells on which vehicles can move.</w:t>
+      </w:r>
+    </w:p>
+    <w:p>
+      <w:pPr>
+        <w:numPr>
+          <w:ilvl w:val="1"/>
+          <w:numId w:val="1"/>
+        </w:numPr>
+        <w:spacing w:before="100" w:beforeAutospacing="1" w:after="100" w:afterAutospacing="1" w:line="240" w:lineRule="auto"/>
+        <w:rPr>
+          <w:rFonts w:ascii="Courier New" w:eastAsia="Times New Roman" w:hAnsi="Courier New" w:cs="Courier New"/>
+          <w:kern w:val="0"/>
+          <w:sz w:val="20"/>
+          <w:szCs w:val="20"/>
+          <w14:ligatures w14:val="none"/>
+        </w:rPr>
+      </w:pPr>
+      <w:r>
+        <w:rPr>
+          <w:rFonts w:ascii="Times New Roman" w:eastAsia="Times New Roman" w:hAnsi="Times New Roman" w:cs="Times New Roman"/>
+          <w:kern w:val="0"/>
+          <w:sz w:val="24"/>
+          <w:szCs w:val="24"/>
+          <w14:ligatures w14:val="none"/>
+        </w:rPr>
         <w:t xml:space="preserve">Methods: </w:t>
       </w:r>
       <w:proofErr w:type="spellStart"/>
@@ -1882,6 +2082,27 @@
           <w14:ligatures w14:val="none"/>
         </w:rPr>
         <w:t>() String</w:t>
+      </w:r>
+    </w:p>
+    <w:p>
+      <w:pPr>
+        <w:rPr>
+          <w:rFonts w:ascii="Courier New" w:eastAsia="Times New Roman" w:hAnsi="Courier New" w:cs="Courier New"/>
+          <w:kern w:val="0"/>
+          <w:sz w:val="20"/>
+          <w:szCs w:val="20"/>
+          <w14:ligatures w14:val="none"/>
+        </w:rPr>
+      </w:pPr>
+      <w:r>
+        <w:rPr>
+          <w:rFonts w:ascii="Courier New" w:eastAsia="Times New Roman" w:hAnsi="Courier New" w:cs="Courier New"/>
+          <w:kern w:val="0"/>
+          <w:sz w:val="20"/>
+          <w:szCs w:val="20"/>
+          <w14:ligatures w14:val="none"/>
+        </w:rPr>
+        <w:br w:type="page"/>
       </w:r>
     </w:p>
     <w:p>
@@ -1910,6 +2131,7 @@
           <w:szCs w:val="24"/>
           <w14:ligatures w14:val="none"/>
         </w:rPr>
+        <w:lastRenderedPageBreak/>
         <w:t>TrafficGUI</w:t>
       </w:r>
       <w:proofErr w:type="spellEnd"/>
@@ -1949,169 +2171,29 @@
           <w:szCs w:val="24"/>
           <w14:ligatures w14:val="none"/>
         </w:rPr>
-        <w:t xml:space="preserve">Attributes: </w:t>
-      </w:r>
-      <w:proofErr w:type="spellStart"/>
-      <w:r>
-        <w:rPr>
-          <w:rFonts w:ascii="Courier New" w:eastAsia="Times New Roman" w:hAnsi="Courier New" w:cs="Courier New"/>
-          <w:kern w:val="0"/>
-          <w:sz w:val="20"/>
-          <w:szCs w:val="20"/>
-          <w14:ligatures w14:val="none"/>
-        </w:rPr>
-        <w:t>TrafficSimulation</w:t>
-      </w:r>
-      <w:proofErr w:type="spellEnd"/>
-      <w:r>
-        <w:rPr>
-          <w:rFonts w:ascii="Courier New" w:eastAsia="Times New Roman" w:hAnsi="Courier New" w:cs="Courier New"/>
-          <w:kern w:val="0"/>
-          <w:sz w:val="20"/>
-          <w:szCs w:val="20"/>
-          <w14:ligatures w14:val="none"/>
-        </w:rPr>
-        <w:t xml:space="preserve"> simulation</w:t>
-      </w:r>
-      <w:r>
-        <w:rPr>
-          <w:rFonts w:ascii="Times New Roman" w:eastAsia="Times New Roman" w:hAnsi="Times New Roman" w:cs="Times New Roman"/>
-          <w:kern w:val="0"/>
-          <w:sz w:val="24"/>
-          <w:szCs w:val="24"/>
-          <w14:ligatures w14:val="none"/>
-        </w:rPr>
-        <w:t xml:space="preserve">, </w:t>
-      </w:r>
-      <w:r>
-        <w:rPr>
-          <w:rFonts w:ascii="Courier New" w:eastAsia="Times New Roman" w:hAnsi="Courier New" w:cs="Courier New"/>
-          <w:kern w:val="0"/>
-          <w:sz w:val="20"/>
-          <w:szCs w:val="20"/>
-          <w14:ligatures w14:val="none"/>
-        </w:rPr>
-        <w:t xml:space="preserve">Timer </w:t>
-      </w:r>
-      <w:proofErr w:type="spellStart"/>
-      <w:r>
-        <w:rPr>
-          <w:rFonts w:ascii="Courier New" w:eastAsia="Times New Roman" w:hAnsi="Courier New" w:cs="Courier New"/>
-          <w:kern w:val="0"/>
-          <w:sz w:val="20"/>
-          <w:szCs w:val="20"/>
-          <w14:ligatures w14:val="none"/>
-        </w:rPr>
-        <w:t>timer</w:t>
-      </w:r>
-      <w:proofErr w:type="spellEnd"/>
-      <w:r>
-        <w:rPr>
-          <w:rFonts w:ascii="Times New Roman" w:eastAsia="Times New Roman" w:hAnsi="Times New Roman" w:cs="Times New Roman"/>
-          <w:kern w:val="0"/>
-          <w:sz w:val="24"/>
-          <w:szCs w:val="24"/>
-          <w14:ligatures w14:val="none"/>
-        </w:rPr>
-        <w:t xml:space="preserve">, </w:t>
-      </w:r>
-      <w:proofErr w:type="spellStart"/>
-      <w:r>
-        <w:rPr>
-          <w:rFonts w:ascii="Courier New" w:eastAsia="Times New Roman" w:hAnsi="Courier New" w:cs="Courier New"/>
-          <w:kern w:val="0"/>
-          <w:sz w:val="20"/>
-          <w:szCs w:val="20"/>
-          <w14:ligatures w14:val="none"/>
-        </w:rPr>
-        <w:t>JSlider</w:t>
-      </w:r>
-      <w:proofErr w:type="spellEnd"/>
-      <w:r>
-        <w:rPr>
-          <w:rFonts w:ascii="Courier New" w:eastAsia="Times New Roman" w:hAnsi="Courier New" w:cs="Courier New"/>
-          <w:kern w:val="0"/>
-          <w:sz w:val="20"/>
-          <w:szCs w:val="20"/>
-          <w14:ligatures w14:val="none"/>
-        </w:rPr>
-        <w:t xml:space="preserve"> </w:t>
-      </w:r>
-      <w:proofErr w:type="spellStart"/>
-      <w:r>
-        <w:rPr>
-          <w:rFonts w:ascii="Courier New" w:eastAsia="Times New Roman" w:hAnsi="Courier New" w:cs="Courier New"/>
-          <w:kern w:val="0"/>
-          <w:sz w:val="20"/>
-          <w:szCs w:val="20"/>
-          <w14:ligatures w14:val="none"/>
-        </w:rPr>
-        <w:t>vehicleSpeedSlider</w:t>
-      </w:r>
-      <w:proofErr w:type="spellEnd"/>
-      <w:r>
-        <w:rPr>
-          <w:rFonts w:ascii="Times New Roman" w:eastAsia="Times New Roman" w:hAnsi="Times New Roman" w:cs="Times New Roman"/>
-          <w:kern w:val="0"/>
-          <w:sz w:val="24"/>
-          <w:szCs w:val="24"/>
-          <w14:ligatures w14:val="none"/>
-        </w:rPr>
-        <w:t xml:space="preserve">, </w:t>
-      </w:r>
-      <w:proofErr w:type="spellStart"/>
-      <w:r>
-        <w:rPr>
-          <w:rFonts w:ascii="Courier New" w:eastAsia="Times New Roman" w:hAnsi="Courier New" w:cs="Courier New"/>
-          <w:kern w:val="0"/>
-          <w:sz w:val="20"/>
-          <w:szCs w:val="20"/>
-          <w14:ligatures w14:val="none"/>
-        </w:rPr>
-        <w:t>JSlider</w:t>
-      </w:r>
-      <w:proofErr w:type="spellEnd"/>
-      <w:r>
-        <w:rPr>
-          <w:rFonts w:ascii="Courier New" w:eastAsia="Times New Roman" w:hAnsi="Courier New" w:cs="Courier New"/>
-          <w:kern w:val="0"/>
-          <w:sz w:val="20"/>
-          <w:szCs w:val="20"/>
-          <w14:ligatures w14:val="none"/>
-        </w:rPr>
-        <w:t xml:space="preserve"> </w:t>
-      </w:r>
-      <w:proofErr w:type="spellStart"/>
-      <w:r>
-        <w:rPr>
-          <w:rFonts w:ascii="Courier New" w:eastAsia="Times New Roman" w:hAnsi="Courier New" w:cs="Courier New"/>
-          <w:kern w:val="0"/>
-          <w:sz w:val="20"/>
-          <w:szCs w:val="20"/>
-          <w14:ligatures w14:val="none"/>
-        </w:rPr>
-        <w:t>trafficLightTimingSlider</w:t>
-      </w:r>
-      <w:proofErr w:type="spellEnd"/>
-      <w:r>
-        <w:rPr>
-          <w:rFonts w:ascii="Times New Roman" w:eastAsia="Times New Roman" w:hAnsi="Times New Roman" w:cs="Times New Roman"/>
-          <w:kern w:val="0"/>
-          <w:sz w:val="24"/>
-          <w:szCs w:val="24"/>
-          <w14:ligatures w14:val="none"/>
-        </w:rPr>
-        <w:t xml:space="preserve">, </w:t>
-      </w:r>
-      <w:r>
-        <w:rPr>
-          <w:rFonts w:ascii="Courier New" w:eastAsia="Times New Roman" w:hAnsi="Courier New" w:cs="Courier New"/>
-          <w:kern w:val="0"/>
-          <w:sz w:val="20"/>
-          <w:szCs w:val="20"/>
-          <w14:ligatures w14:val="none"/>
-        </w:rPr>
-        <w:t>static Color BACKGROUND_COLOR</w:t>
+        <w:t xml:space="preserve">Creates the graphical user interface for the traffic simulation. Includes controls for adjusting vehicle speed and traffic light </w:t>
+      </w:r>
+      <w:proofErr w:type="gramStart"/>
+      <w:r>
+        <w:rPr>
+          <w:rFonts w:ascii="Times New Roman" w:eastAsia="Times New Roman" w:hAnsi="Times New Roman" w:cs="Times New Roman"/>
+          <w:kern w:val="0"/>
+          <w:sz w:val="24"/>
+          <w:szCs w:val="24"/>
+          <w14:ligatures w14:val="none"/>
+        </w:rPr>
+        <w:t>timing, and</w:t>
+      </w:r>
+      <w:proofErr w:type="gramEnd"/>
+      <w:r>
+        <w:rPr>
+          <w:rFonts w:ascii="Times New Roman" w:eastAsia="Times New Roman" w:hAnsi="Times New Roman" w:cs="Times New Roman"/>
+          <w:kern w:val="0"/>
+          <w:sz w:val="24"/>
+          <w:szCs w:val="24"/>
+          <w14:ligatures w14:val="none"/>
+        </w:rPr>
+        <w:t xml:space="preserve"> displays the grid with vehicles and intersections.</w:t>
       </w:r>
     </w:p>
     <w:p>
@@ -2137,6 +2219,194 @@
           <w:szCs w:val="24"/>
           <w14:ligatures w14:val="none"/>
         </w:rPr>
+        <w:t xml:space="preserve">Attributes: </w:t>
+      </w:r>
+      <w:proofErr w:type="spellStart"/>
+      <w:r>
+        <w:rPr>
+          <w:rFonts w:ascii="Courier New" w:eastAsia="Times New Roman" w:hAnsi="Courier New" w:cs="Courier New"/>
+          <w:kern w:val="0"/>
+          <w:sz w:val="20"/>
+          <w:szCs w:val="20"/>
+          <w14:ligatures w14:val="none"/>
+        </w:rPr>
+        <w:t>TrafficSimulation</w:t>
+      </w:r>
+      <w:proofErr w:type="spellEnd"/>
+      <w:r>
+        <w:rPr>
+          <w:rFonts w:ascii="Courier New" w:eastAsia="Times New Roman" w:hAnsi="Courier New" w:cs="Courier New"/>
+          <w:kern w:val="0"/>
+          <w:sz w:val="20"/>
+          <w:szCs w:val="20"/>
+          <w14:ligatures w14:val="none"/>
+        </w:rPr>
+        <w:t xml:space="preserve"> simulation</w:t>
+      </w:r>
+      <w:r>
+        <w:rPr>
+          <w:rFonts w:ascii="Times New Roman" w:eastAsia="Times New Roman" w:hAnsi="Times New Roman" w:cs="Times New Roman"/>
+          <w:kern w:val="0"/>
+          <w:sz w:val="24"/>
+          <w:szCs w:val="24"/>
+          <w14:ligatures w14:val="none"/>
+        </w:rPr>
+        <w:t xml:space="preserve">, </w:t>
+      </w:r>
+      <w:r>
+        <w:rPr>
+          <w:rFonts w:ascii="Courier New" w:eastAsia="Times New Roman" w:hAnsi="Courier New" w:cs="Courier New"/>
+          <w:kern w:val="0"/>
+          <w:sz w:val="20"/>
+          <w:szCs w:val="20"/>
+          <w14:ligatures w14:val="none"/>
+        </w:rPr>
+        <w:t xml:space="preserve">Timer </w:t>
+      </w:r>
+      <w:proofErr w:type="spellStart"/>
+      <w:r>
+        <w:rPr>
+          <w:rFonts w:ascii="Courier New" w:eastAsia="Times New Roman" w:hAnsi="Courier New" w:cs="Courier New"/>
+          <w:kern w:val="0"/>
+          <w:sz w:val="20"/>
+          <w:szCs w:val="20"/>
+          <w14:ligatures w14:val="none"/>
+        </w:rPr>
+        <w:t>timer</w:t>
+      </w:r>
+      <w:proofErr w:type="spellEnd"/>
+      <w:r>
+        <w:rPr>
+          <w:rFonts w:ascii="Times New Roman" w:eastAsia="Times New Roman" w:hAnsi="Times New Roman" w:cs="Times New Roman"/>
+          <w:kern w:val="0"/>
+          <w:sz w:val="24"/>
+          <w:szCs w:val="24"/>
+          <w14:ligatures w14:val="none"/>
+        </w:rPr>
+        <w:t xml:space="preserve">, </w:t>
+      </w:r>
+      <w:proofErr w:type="spellStart"/>
+      <w:r>
+        <w:rPr>
+          <w:rFonts w:ascii="Courier New" w:eastAsia="Times New Roman" w:hAnsi="Courier New" w:cs="Courier New"/>
+          <w:kern w:val="0"/>
+          <w:sz w:val="20"/>
+          <w:szCs w:val="20"/>
+          <w14:ligatures w14:val="none"/>
+        </w:rPr>
+        <w:t>JSlider</w:t>
+      </w:r>
+      <w:proofErr w:type="spellEnd"/>
+      <w:r>
+        <w:rPr>
+          <w:rFonts w:ascii="Courier New" w:eastAsia="Times New Roman" w:hAnsi="Courier New" w:cs="Courier New"/>
+          <w:kern w:val="0"/>
+          <w:sz w:val="20"/>
+          <w:szCs w:val="20"/>
+          <w14:ligatures w14:val="none"/>
+        </w:rPr>
+        <w:t xml:space="preserve"> </w:t>
+      </w:r>
+      <w:proofErr w:type="spellStart"/>
+      <w:r>
+        <w:rPr>
+          <w:rFonts w:ascii="Courier New" w:eastAsia="Times New Roman" w:hAnsi="Courier New" w:cs="Courier New"/>
+          <w:kern w:val="0"/>
+          <w:sz w:val="20"/>
+          <w:szCs w:val="20"/>
+          <w14:ligatures w14:val="none"/>
+        </w:rPr>
+        <w:t>vehicleSpeedSlider</w:t>
+      </w:r>
+      <w:proofErr w:type="spellEnd"/>
+      <w:r>
+        <w:rPr>
+          <w:rFonts w:ascii="Times New Roman" w:eastAsia="Times New Roman" w:hAnsi="Times New Roman" w:cs="Times New Roman"/>
+          <w:kern w:val="0"/>
+          <w:sz w:val="24"/>
+          <w:szCs w:val="24"/>
+          <w14:ligatures w14:val="none"/>
+        </w:rPr>
+        <w:t xml:space="preserve">, </w:t>
+      </w:r>
+      <w:proofErr w:type="spellStart"/>
+      <w:r>
+        <w:rPr>
+          <w:rFonts w:ascii="Courier New" w:eastAsia="Times New Roman" w:hAnsi="Courier New" w:cs="Courier New"/>
+          <w:kern w:val="0"/>
+          <w:sz w:val="20"/>
+          <w:szCs w:val="20"/>
+          <w14:ligatures w14:val="none"/>
+        </w:rPr>
+        <w:t>JSlider</w:t>
+      </w:r>
+      <w:proofErr w:type="spellEnd"/>
+      <w:r>
+        <w:rPr>
+          <w:rFonts w:ascii="Courier New" w:eastAsia="Times New Roman" w:hAnsi="Courier New" w:cs="Courier New"/>
+          <w:kern w:val="0"/>
+          <w:sz w:val="20"/>
+          <w:szCs w:val="20"/>
+          <w14:ligatures w14:val="none"/>
+        </w:rPr>
+        <w:t xml:space="preserve"> </w:t>
+      </w:r>
+      <w:proofErr w:type="spellStart"/>
+      <w:r>
+        <w:rPr>
+          <w:rFonts w:ascii="Courier New" w:eastAsia="Times New Roman" w:hAnsi="Courier New" w:cs="Courier New"/>
+          <w:kern w:val="0"/>
+          <w:sz w:val="20"/>
+          <w:szCs w:val="20"/>
+          <w14:ligatures w14:val="none"/>
+        </w:rPr>
+        <w:t>trafficLightTimingSlider</w:t>
+      </w:r>
+      <w:proofErr w:type="spellEnd"/>
+      <w:r>
+        <w:rPr>
+          <w:rFonts w:ascii="Times New Roman" w:eastAsia="Times New Roman" w:hAnsi="Times New Roman" w:cs="Times New Roman"/>
+          <w:kern w:val="0"/>
+          <w:sz w:val="24"/>
+          <w:szCs w:val="24"/>
+          <w14:ligatures w14:val="none"/>
+        </w:rPr>
+        <w:t xml:space="preserve">, </w:t>
+      </w:r>
+      <w:r>
+        <w:rPr>
+          <w:rFonts w:ascii="Courier New" w:eastAsia="Times New Roman" w:hAnsi="Courier New" w:cs="Courier New"/>
+          <w:kern w:val="0"/>
+          <w:sz w:val="20"/>
+          <w:szCs w:val="20"/>
+          <w14:ligatures w14:val="none"/>
+        </w:rPr>
+        <w:t>static Color BACKGROUND_COLOR</w:t>
+      </w:r>
+    </w:p>
+    <w:p>
+      <w:pPr>
+        <w:numPr>
+          <w:ilvl w:val="1"/>
+          <w:numId w:val="1"/>
+        </w:numPr>
+        <w:spacing w:before="100" w:beforeAutospacing="1" w:after="100" w:afterAutospacing="1" w:line="240" w:lineRule="auto"/>
+        <w:rPr>
+          <w:rFonts w:ascii="Times New Roman" w:eastAsia="Times New Roman" w:hAnsi="Times New Roman" w:cs="Times New Roman"/>
+          <w:kern w:val="0"/>
+          <w:sz w:val="24"/>
+          <w:szCs w:val="24"/>
+          <w14:ligatures w14:val="none"/>
+        </w:rPr>
+      </w:pPr>
+      <w:r>
+        <w:rPr>
+          <w:rFonts w:ascii="Times New Roman" w:eastAsia="Times New Roman" w:hAnsi="Times New Roman" w:cs="Times New Roman"/>
+          <w:kern w:val="0"/>
+          <w:sz w:val="24"/>
+          <w:szCs w:val="24"/>
+          <w14:ligatures w14:val="none"/>
+        </w:rPr>
         <w:t xml:space="preserve">Methods: </w:t>
       </w:r>
       <w:proofErr w:type="spellStart"/>
@@ -2301,6 +2571,76 @@
           <w:szCs w:val="24"/>
           <w14:ligatures w14:val="none"/>
         </w:rPr>
+        <w:t xml:space="preserve">Contains the main method to start the traffic simulation. It creates an instance of </w:t>
+      </w:r>
+      <w:proofErr w:type="spellStart"/>
+      <w:r>
+        <w:rPr>
+          <w:rFonts w:ascii="Times New Roman" w:eastAsia="Times New Roman" w:hAnsi="Times New Roman" w:cs="Times New Roman"/>
+          <w:kern w:val="0"/>
+          <w:sz w:val="24"/>
+          <w:szCs w:val="24"/>
+          <w14:ligatures w14:val="none"/>
+        </w:rPr>
+        <w:t>TrafficSimulation</w:t>
+      </w:r>
+      <w:proofErr w:type="spellEnd"/>
+      <w:r>
+        <w:rPr>
+          <w:rFonts w:ascii="Times New Roman" w:eastAsia="Times New Roman" w:hAnsi="Times New Roman" w:cs="Times New Roman"/>
+          <w:kern w:val="0"/>
+          <w:sz w:val="24"/>
+          <w:szCs w:val="24"/>
+          <w14:ligatures w14:val="none"/>
+        </w:rPr>
+        <w:t xml:space="preserve"> and </w:t>
+      </w:r>
+      <w:proofErr w:type="spellStart"/>
+      <w:r>
+        <w:rPr>
+          <w:rFonts w:ascii="Times New Roman" w:eastAsia="Times New Roman" w:hAnsi="Times New Roman" w:cs="Times New Roman"/>
+          <w:kern w:val="0"/>
+          <w:sz w:val="24"/>
+          <w:szCs w:val="24"/>
+          <w14:ligatures w14:val="none"/>
+        </w:rPr>
+        <w:t>TrafficGUI</w:t>
+      </w:r>
+      <w:proofErr w:type="spellEnd"/>
+      <w:r>
+        <w:rPr>
+          <w:rFonts w:ascii="Times New Roman" w:eastAsia="Times New Roman" w:hAnsi="Times New Roman" w:cs="Times New Roman"/>
+          <w:kern w:val="0"/>
+          <w:sz w:val="24"/>
+          <w:szCs w:val="24"/>
+          <w14:ligatures w14:val="none"/>
+        </w:rPr>
+        <w:t xml:space="preserve"> to run and display the simulation.</w:t>
+      </w:r>
+    </w:p>
+    <w:p>
+      <w:pPr>
+        <w:numPr>
+          <w:ilvl w:val="1"/>
+          <w:numId w:val="1"/>
+        </w:numPr>
+        <w:spacing w:before="100" w:beforeAutospacing="1" w:after="100" w:afterAutospacing="1" w:line="240" w:lineRule="auto"/>
+        <w:rPr>
+          <w:rFonts w:ascii="Times New Roman" w:eastAsia="Times New Roman" w:hAnsi="Times New Roman" w:cs="Times New Roman"/>
+          <w:kern w:val="0"/>
+          <w:sz w:val="24"/>
+          <w:szCs w:val="24"/>
+          <w14:ligatures w14:val="none"/>
+        </w:rPr>
+      </w:pPr>
+      <w:r>
+        <w:rPr>
+          <w:rFonts w:ascii="Times New Roman" w:eastAsia="Times New Roman" w:hAnsi="Times New Roman" w:cs="Times New Roman"/>
+          <w:kern w:val="0"/>
+          <w:sz w:val="24"/>
+          <w:szCs w:val="24"/>
+          <w14:ligatures w14:val="none"/>
+        </w:rPr>
         <w:t xml:space="preserve">Methods: </w:t>
       </w:r>
       <w:r>
@@ -2401,138 +2741,8 @@
           <w:szCs w:val="24"/>
           <w14:ligatures w14:val="none"/>
         </w:rPr>
-        <w:t xml:space="preserve">Attributes: </w:t>
-      </w:r>
-      <w:r>
-        <w:rPr>
-          <w:rFonts w:ascii="Courier New" w:eastAsia="Times New Roman" w:hAnsi="Courier New" w:cs="Courier New"/>
-          <w:kern w:val="0"/>
-          <w:sz w:val="20"/>
-          <w:szCs w:val="20"/>
-          <w14:ligatures w14:val="none"/>
-        </w:rPr>
-        <w:t xml:space="preserve">Grid </w:t>
-      </w:r>
-      <w:proofErr w:type="spellStart"/>
-      <w:r>
-        <w:rPr>
-          <w:rFonts w:ascii="Courier New" w:eastAsia="Times New Roman" w:hAnsi="Courier New" w:cs="Courier New"/>
-          <w:kern w:val="0"/>
-          <w:sz w:val="20"/>
-          <w:szCs w:val="20"/>
-          <w14:ligatures w14:val="none"/>
-        </w:rPr>
-        <w:t>grid</w:t>
-      </w:r>
-      <w:proofErr w:type="spellEnd"/>
-      <w:r>
-        <w:rPr>
-          <w:rFonts w:ascii="Times New Roman" w:eastAsia="Times New Roman" w:hAnsi="Times New Roman" w:cs="Times New Roman"/>
-          <w:kern w:val="0"/>
-          <w:sz w:val="24"/>
-          <w:szCs w:val="24"/>
-          <w14:ligatures w14:val="none"/>
-        </w:rPr>
-        <w:t xml:space="preserve">, </w:t>
-      </w:r>
-      <w:proofErr w:type="spellStart"/>
-      <w:r>
-        <w:rPr>
-          <w:rFonts w:ascii="Courier New" w:eastAsia="Times New Roman" w:hAnsi="Courier New" w:cs="Courier New"/>
-          <w:kern w:val="0"/>
-          <w:sz w:val="20"/>
-          <w:szCs w:val="20"/>
-          <w14:ligatures w14:val="none"/>
-        </w:rPr>
-        <w:t>boolean</w:t>
-      </w:r>
-      <w:proofErr w:type="spellEnd"/>
-      <w:r>
-        <w:rPr>
-          <w:rFonts w:ascii="Courier New" w:eastAsia="Times New Roman" w:hAnsi="Courier New" w:cs="Courier New"/>
-          <w:kern w:val="0"/>
-          <w:sz w:val="20"/>
-          <w:szCs w:val="20"/>
-          <w14:ligatures w14:val="none"/>
-        </w:rPr>
-        <w:t xml:space="preserve"> </w:t>
-      </w:r>
-      <w:proofErr w:type="spellStart"/>
-      <w:r>
-        <w:rPr>
-          <w:rFonts w:ascii="Courier New" w:eastAsia="Times New Roman" w:hAnsi="Courier New" w:cs="Courier New"/>
-          <w:kern w:val="0"/>
-          <w:sz w:val="20"/>
-          <w:szCs w:val="20"/>
-          <w14:ligatures w14:val="none"/>
-        </w:rPr>
-        <w:t>isRunning</w:t>
-      </w:r>
-      <w:proofErr w:type="spellEnd"/>
-      <w:r>
-        <w:rPr>
-          <w:rFonts w:ascii="Times New Roman" w:eastAsia="Times New Roman" w:hAnsi="Times New Roman" w:cs="Times New Roman"/>
-          <w:kern w:val="0"/>
-          <w:sz w:val="24"/>
-          <w:szCs w:val="24"/>
-          <w14:ligatures w14:val="none"/>
-        </w:rPr>
-        <w:t xml:space="preserve">, </w:t>
-      </w:r>
-      <w:r>
-        <w:rPr>
-          <w:rFonts w:ascii="Courier New" w:eastAsia="Times New Roman" w:hAnsi="Courier New" w:cs="Courier New"/>
-          <w:kern w:val="0"/>
-          <w:sz w:val="20"/>
-          <w:szCs w:val="20"/>
-          <w14:ligatures w14:val="none"/>
-        </w:rPr>
-        <w:t xml:space="preserve">int </w:t>
-      </w:r>
-      <w:proofErr w:type="spellStart"/>
-      <w:r>
-        <w:rPr>
-          <w:rFonts w:ascii="Courier New" w:eastAsia="Times New Roman" w:hAnsi="Courier New" w:cs="Courier New"/>
-          <w:kern w:val="0"/>
-          <w:sz w:val="20"/>
-          <w:szCs w:val="20"/>
-          <w14:ligatures w14:val="none"/>
-        </w:rPr>
-        <w:t>vehicleSpeed</w:t>
-      </w:r>
-      <w:proofErr w:type="spellEnd"/>
-      <w:r>
-        <w:rPr>
-          <w:rFonts w:ascii="Times New Roman" w:eastAsia="Times New Roman" w:hAnsi="Times New Roman" w:cs="Times New Roman"/>
-          <w:kern w:val="0"/>
-          <w:sz w:val="24"/>
-          <w:szCs w:val="24"/>
-          <w14:ligatures w14:val="none"/>
-        </w:rPr>
-        <w:t xml:space="preserve">, </w:t>
-      </w:r>
-      <w:r>
-        <w:rPr>
-          <w:rFonts w:ascii="Courier New" w:eastAsia="Times New Roman" w:hAnsi="Courier New" w:cs="Courier New"/>
-          <w:kern w:val="0"/>
-          <w:sz w:val="20"/>
-          <w:szCs w:val="20"/>
-          <w14:ligatures w14:val="none"/>
-        </w:rPr>
-        <w:t xml:space="preserve">int </w:t>
-      </w:r>
-      <w:proofErr w:type="spellStart"/>
-      <w:r>
-        <w:rPr>
-          <w:rFonts w:ascii="Courier New" w:eastAsia="Times New Roman" w:hAnsi="Courier New" w:cs="Courier New"/>
-          <w:kern w:val="0"/>
-          <w:sz w:val="20"/>
-          <w:szCs w:val="20"/>
-          <w14:ligatures w14:val="none"/>
-        </w:rPr>
-        <w:t>trafficLightTiming</w:t>
-      </w:r>
-      <w:proofErr w:type="spellEnd"/>
+        <w:t>Manages the traffic simulation. Initializes the grid, handles the state of the simulation, and manages the vehicles and traffic lights.</w:t>
+      </w:r>
     </w:p>
     <w:p>
       <w:pPr>
@@ -2557,6 +2767,162 @@
           <w:szCs w:val="24"/>
           <w14:ligatures w14:val="none"/>
         </w:rPr>
+        <w:t xml:space="preserve">Attributes: </w:t>
+      </w:r>
+      <w:r>
+        <w:rPr>
+          <w:rFonts w:ascii="Courier New" w:eastAsia="Times New Roman" w:hAnsi="Courier New" w:cs="Courier New"/>
+          <w:kern w:val="0"/>
+          <w:sz w:val="20"/>
+          <w:szCs w:val="20"/>
+          <w14:ligatures w14:val="none"/>
+        </w:rPr>
+        <w:t xml:space="preserve">Grid </w:t>
+      </w:r>
+      <w:proofErr w:type="spellStart"/>
+      <w:r>
+        <w:rPr>
+          <w:rFonts w:ascii="Courier New" w:eastAsia="Times New Roman" w:hAnsi="Courier New" w:cs="Courier New"/>
+          <w:kern w:val="0"/>
+          <w:sz w:val="20"/>
+          <w:szCs w:val="20"/>
+          <w14:ligatures w14:val="none"/>
+        </w:rPr>
+        <w:t>grid</w:t>
+      </w:r>
+      <w:proofErr w:type="spellEnd"/>
+      <w:r>
+        <w:rPr>
+          <w:rFonts w:ascii="Times New Roman" w:eastAsia="Times New Roman" w:hAnsi="Times New Roman" w:cs="Times New Roman"/>
+          <w:kern w:val="0"/>
+          <w:sz w:val="24"/>
+          <w:szCs w:val="24"/>
+          <w14:ligatures w14:val="none"/>
+        </w:rPr>
+        <w:t xml:space="preserve">, </w:t>
+      </w:r>
+      <w:proofErr w:type="spellStart"/>
+      <w:r>
+        <w:rPr>
+          <w:rFonts w:ascii="Courier New" w:eastAsia="Times New Roman" w:hAnsi="Courier New" w:cs="Courier New"/>
+          <w:kern w:val="0"/>
+          <w:sz w:val="20"/>
+          <w:szCs w:val="20"/>
+          <w14:ligatures w14:val="none"/>
+        </w:rPr>
+        <w:t>boolean</w:t>
+      </w:r>
+      <w:proofErr w:type="spellEnd"/>
+      <w:r>
+        <w:rPr>
+          <w:rFonts w:ascii="Courier New" w:eastAsia="Times New Roman" w:hAnsi="Courier New" w:cs="Courier New"/>
+          <w:kern w:val="0"/>
+          <w:sz w:val="20"/>
+          <w:szCs w:val="20"/>
+          <w14:ligatures w14:val="none"/>
+        </w:rPr>
+        <w:t xml:space="preserve"> </w:t>
+      </w:r>
+      <w:proofErr w:type="spellStart"/>
+      <w:r>
+        <w:rPr>
+          <w:rFonts w:ascii="Courier New" w:eastAsia="Times New Roman" w:hAnsi="Courier New" w:cs="Courier New"/>
+          <w:kern w:val="0"/>
+          <w:sz w:val="20"/>
+          <w:szCs w:val="20"/>
+          <w14:ligatures w14:val="none"/>
+        </w:rPr>
+        <w:t>isRunning</w:t>
+      </w:r>
+      <w:proofErr w:type="spellEnd"/>
+      <w:r>
+        <w:rPr>
+          <w:rFonts w:ascii="Times New Roman" w:eastAsia="Times New Roman" w:hAnsi="Times New Roman" w:cs="Times New Roman"/>
+          <w:kern w:val="0"/>
+          <w:sz w:val="24"/>
+          <w:szCs w:val="24"/>
+          <w14:ligatures w14:val="none"/>
+        </w:rPr>
+        <w:t xml:space="preserve">, </w:t>
+      </w:r>
+      <w:r>
+        <w:rPr>
+          <w:rFonts w:ascii="Courier New" w:eastAsia="Times New Roman" w:hAnsi="Courier New" w:cs="Courier New"/>
+          <w:kern w:val="0"/>
+          <w:sz w:val="20"/>
+          <w:szCs w:val="20"/>
+          <w14:ligatures w14:val="none"/>
+        </w:rPr>
+        <w:t xml:space="preserve">int </w:t>
+      </w:r>
+      <w:proofErr w:type="spellStart"/>
+      <w:r>
+        <w:rPr>
+          <w:rFonts w:ascii="Courier New" w:eastAsia="Times New Roman" w:hAnsi="Courier New" w:cs="Courier New"/>
+          <w:kern w:val="0"/>
+          <w:sz w:val="20"/>
+          <w:szCs w:val="20"/>
+          <w14:ligatures w14:val="none"/>
+        </w:rPr>
+        <w:t>vehicleSpeed</w:t>
+      </w:r>
+      <w:proofErr w:type="spellEnd"/>
+      <w:r>
+        <w:rPr>
+          <w:rFonts w:ascii="Times New Roman" w:eastAsia="Times New Roman" w:hAnsi="Times New Roman" w:cs="Times New Roman"/>
+          <w:kern w:val="0"/>
+          <w:sz w:val="24"/>
+          <w:szCs w:val="24"/>
+          <w14:ligatures w14:val="none"/>
+        </w:rPr>
+        <w:t xml:space="preserve">, </w:t>
+      </w:r>
+      <w:r>
+        <w:rPr>
+          <w:rFonts w:ascii="Courier New" w:eastAsia="Times New Roman" w:hAnsi="Courier New" w:cs="Courier New"/>
+          <w:kern w:val="0"/>
+          <w:sz w:val="20"/>
+          <w:szCs w:val="20"/>
+          <w14:ligatures w14:val="none"/>
+        </w:rPr>
+        <w:t xml:space="preserve">int </w:t>
+      </w:r>
+      <w:proofErr w:type="spellStart"/>
+      <w:r>
+        <w:rPr>
+          <w:rFonts w:ascii="Courier New" w:eastAsia="Times New Roman" w:hAnsi="Courier New" w:cs="Courier New"/>
+          <w:kern w:val="0"/>
+          <w:sz w:val="20"/>
+          <w:szCs w:val="20"/>
+          <w14:ligatures w14:val="none"/>
+        </w:rPr>
+        <w:t>trafficLightTiming</w:t>
+      </w:r>
+      <w:proofErr w:type="spellEnd"/>
+    </w:p>
+    <w:p>
+      <w:pPr>
+        <w:numPr>
+          <w:ilvl w:val="1"/>
+          <w:numId w:val="1"/>
+        </w:numPr>
+        <w:spacing w:before="100" w:beforeAutospacing="1" w:after="100" w:afterAutospacing="1" w:line="240" w:lineRule="auto"/>
+        <w:rPr>
+          <w:rFonts w:ascii="Times New Roman" w:eastAsia="Times New Roman" w:hAnsi="Times New Roman" w:cs="Times New Roman"/>
+          <w:kern w:val="0"/>
+          <w:sz w:val="24"/>
+          <w:szCs w:val="24"/>
+          <w14:ligatures w14:val="none"/>
+        </w:rPr>
+      </w:pPr>
+      <w:r>
+        <w:rPr>
+          <w:rFonts w:ascii="Times New Roman" w:eastAsia="Times New Roman" w:hAnsi="Times New Roman" w:cs="Times New Roman"/>
+          <w:kern w:val="0"/>
+          <w:sz w:val="24"/>
+          <w:szCs w:val="24"/>
+          <w14:ligatures w14:val="none"/>
+        </w:rPr>
         <w:t xml:space="preserve">Methods: </w:t>
       </w:r>
       <w:proofErr w:type="spellStart"/>
@@ -2766,7 +3132,6 @@
           <w:szCs w:val="20"/>
           <w14:ligatures w14:val="none"/>
         </w:rPr>
-        <w:lastRenderedPageBreak/>
         <w:t>getGrid</w:t>
       </w:r>
       <w:proofErr w:type="spellEnd"/>
@@ -4904,7 +5269,6 @@
   <w:style w:type="character" w:default="1" w:styleId="DefaultParagraphFont">
     <w:name w:val="Default Paragraph Font"/>
     <w:uiPriority w:val="1"/>
-    <w:semiHidden/>
     <w:unhideWhenUsed/>
   </w:style>
   <w:style w:type="table" w:default="1" w:styleId="TableNormal">

</xml_diff>